<commit_message>
Finished learning document; no change to code, just opened to run in Pycharm for screen shots
</commit_message>
<xml_diff>
--- a/Drew Cochran Assignment 04 learning document.docx
+++ b/Drew Cochran Assignment 04 learning document.docx
@@ -175,6 +175,31 @@
     </w:p>
     <w:p/>
     <w:p>
+      <w:r>
+        <w:rPr>
+          <w:b/>
+          <w:bCs/>
+          <w:u w:val="single"/>
+        </w:rPr>
+        <w:t>Lists</w:t>
+      </w:r>
+    </w:p>
+    <w:p>
+      <w:r>
+        <w:t xml:space="preserve">Another refresher, though a good one since I could not imagine how to start accomplishing this coding assignment using a list without first creating a nested list. The idea to use two lists never even occurred to me since I was expecting to have to write to the first list[0] index, then code a way to iterate and write to the nested list. I believe I sometimes think of way too complicated ways to accomplish a task when there are much simpler ways to. I </w:t>
+      </w:r>
+      <w:proofErr w:type="gramStart"/>
+      <w:r>
+        <w:t>have to</w:t>
+      </w:r>
+      <w:proofErr w:type="gramEnd"/>
+      <w:r>
+        <w:t xml:space="preserve"> start imagining those ways better I feel.</w:t>
+      </w:r>
+    </w:p>
+    <w:p/>
+    <w:p/>
+    <w:p>
       <w:pPr>
         <w:rPr>
           <w:b/>
@@ -188,6 +213,7 @@
           <w:bCs/>
           <w:u w:val="single"/>
         </w:rPr>
+        <w:lastRenderedPageBreak/>
         <w:t>Watching the video</w:t>
       </w:r>
     </w:p>
@@ -262,64 +288,44 @@
           <w:bCs/>
           <w:u w:val="single"/>
         </w:rPr>
-        <w:lastRenderedPageBreak/>
         <w:t>Script Assignment</w:t>
       </w:r>
     </w:p>
     <w:p>
       <w:r>
-        <w:t xml:space="preserve">The assignment was to create a script file in Python </w:t>
-      </w:r>
-      <w:r>
-        <w:t xml:space="preserve">allowing a user to </w:t>
+        <w:t xml:space="preserve">The assignment was to </w:t>
+      </w:r>
+      <w:r>
+        <w:t xml:space="preserve">build off of the assignment from Module 03 and </w:t>
       </w:r>
       <w:proofErr w:type="gramStart"/>
       <w:r>
-        <w:t>input to</w:t>
+        <w:t>writing</w:t>
       </w:r>
       <w:proofErr w:type="gramEnd"/>
       <w:r>
-        <w:t xml:space="preserve"> points of data, a household item’s name, and </w:t>
-      </w:r>
-      <w:proofErr w:type="gramStart"/>
-      <w:r>
-        <w:t>it’s</w:t>
-      </w:r>
-      <w:proofErr w:type="gramEnd"/>
-      <w:r>
-        <w:t xml:space="preserve"> value, in monetary terms</w:t>
-      </w:r>
-      <w:r>
-        <w:t>.</w:t>
-      </w:r>
-      <w:r>
-        <w:t xml:space="preserve"> The script then writes that data to a .txt file in a set location (I chose the location in the assignment screenshot, though I know I could have it written in the same location as the program is run), then closes the file and the program.</w:t>
-      </w:r>
-    </w:p>
-    <w:p/>
-    <w:p>
-      <w:r>
-        <w:t xml:space="preserve">I saw this and envisaged the code </w:t>
-      </w:r>
-      <w:proofErr w:type="gramStart"/>
-      <w:r>
-        <w:t>fairly quickly</w:t>
-      </w:r>
-      <w:proofErr w:type="gramEnd"/>
-      <w:r>
-        <w:t xml:space="preserve">, and I wrote it </w:t>
-      </w:r>
-      <w:r>
-        <w:t>in one go. I changed it up a bit, too, to keep the program open with a while loop until the user typed “exit” and pressed enter.  I got the correct result, but in my output I saw the word “None” on the line below the statement “Enter a Item” and “Enter an Estimated Value.”</w:t>
-      </w:r>
-      <w:r>
-        <w:t xml:space="preserve"> See Figure 1.1 </w:t>
-      </w:r>
-      <w:r>
-        <w:t>for the error</w:t>
-      </w:r>
-      <w:r>
-        <w:t>.</w:t>
+        <w:t xml:space="preserve"> household items to a text file</w:t>
+      </w:r>
+      <w:r>
+        <w:t>, with the addition of a menu of options for the user to choose from. One option also displays the data the user has currently entered while the program is running, a neat feature to check your work. Of course, we can’t change the data in case a mistake was made, but I have a sneaking suspicion that is coming soon.</w:t>
+      </w:r>
+    </w:p>
+    <w:p/>
+    <w:p>
+      <w:r>
+        <w:t>Overall, I was thinking about two lists, nested, to solve this problem, but Randal’s class on Wednesday helped alleviate my fears and frustrations since his was so simple and easy. I coded it basically off what he wrote, line for line, and made sure it worked. I then went in and created a ‘while’ loop for Option 1 (Entering the data), with the word ‘</w:t>
+      </w:r>
+      <w:r>
+        <w:t>main</w:t>
+      </w:r>
+      <w:r>
+        <w:t>’ to be the exit</w:t>
+      </w:r>
+      <w:r>
+        <w:t xml:space="preserve"> back to the main menu</w:t>
+      </w:r>
+      <w:r>
+        <w:t>. I did this believing the user would have a better experience using the program, and I also wanted to challenge myself a bit. Had a little bit of trouble with the checks since I was trying to do a check for the ‘quit’ command on one line. When that didn’t work, I ended up making the check two different ‘if’ statements and the loop worked correctly. See Figure 1.1 for an example.</w:t>
       </w:r>
     </w:p>
     <w:p/>
@@ -329,10 +335,10 @@
           <w:noProof/>
         </w:rPr>
         <w:drawing>
-          <wp:inline distT="0" distB="0" distL="0" distR="0" wp14:anchorId="732B7577" wp14:editId="60DC3874">
-            <wp:extent cx="4334480" cy="3229426"/>
-            <wp:effectExtent l="0" t="0" r="9525" b="9525"/>
-            <wp:docPr id="2" name="Picture 2" descr="Text&#10;&#10;Description automatically generated"/>
+          <wp:inline distT="0" distB="0" distL="0" distR="0" wp14:anchorId="6F1A0146" wp14:editId="40FF3AB5">
+            <wp:extent cx="5943600" cy="3337560"/>
+            <wp:effectExtent l="0" t="0" r="0" b="0"/>
+            <wp:docPr id="1" name="Picture 1" descr="Text&#10;&#10;Description automatically generated"/>
             <wp:cNvGraphicFramePr>
               <a:graphicFrameLocks xmlns:a="http://schemas.openxmlformats.org/drawingml/2006/main" noChangeAspect="1"/>
             </wp:cNvGraphicFramePr>
@@ -340,7 +346,7 @@
               <a:graphicData uri="http://schemas.openxmlformats.org/drawingml/2006/picture">
                 <pic:pic xmlns:pic="http://schemas.openxmlformats.org/drawingml/2006/picture">
                   <pic:nvPicPr>
-                    <pic:cNvPr id="2" name="Picture 2" descr="Text&#10;&#10;Description automatically generated"/>
+                    <pic:cNvPr id="1" name="Picture 1" descr="Text&#10;&#10;Description automatically generated"/>
                     <pic:cNvPicPr/>
                   </pic:nvPicPr>
                   <pic:blipFill>
@@ -358,7 +364,7 @@
                   <pic:spPr>
                     <a:xfrm>
                       <a:off x="0" y="0"/>
-                      <a:ext cx="4334480" cy="3229426"/>
+                      <a:ext cx="5943600" cy="3337560"/>
                     </a:xfrm>
                     <a:prstGeom prst="rect">
                       <a:avLst/>
@@ -379,83 +385,16 @@
         <w:t xml:space="preserve">Figure 1.1 </w:t>
       </w:r>
       <w:r>
-        <w:t>“None” Error</w:t>
-      </w:r>
-    </w:p>
-    <w:p/>
-    <w:p>
-      <w:r>
-        <w:t xml:space="preserve">I immediately started looking around for the problem, but I couldn’t see it, so I saved till the next day. After further thinking, I resorted to Stack Overflow and other online resources, even going so far as to </w:t>
-      </w:r>
-      <w:proofErr w:type="gramStart"/>
-      <w:r>
-        <w:t>posting</w:t>
-      </w:r>
-      <w:proofErr w:type="gramEnd"/>
-      <w:r>
-        <w:t xml:space="preserve"> the question myself. Turns out I couldn’t see the issue even though it was right in front of me. Many people have also encountered what I did, which was embedding a print() function inside the output() function. Every time, the </w:t>
-      </w:r>
-      <w:proofErr w:type="gramStart"/>
-      <w:r>
-        <w:t>print(</w:t>
-      </w:r>
-      <w:proofErr w:type="gramEnd"/>
-      <w:r>
-        <w:t xml:space="preserve">) returns “None” since there </w:t>
-      </w:r>
-      <w:proofErr w:type="gramStart"/>
-      <w:r>
-        <w:t>isn’t</w:t>
-      </w:r>
-      <w:proofErr w:type="gramEnd"/>
-      <w:r>
-        <w:t xml:space="preserve"> any values or strings to print out, so Python dutifully returns “None” on the screen. Feel silly for such a simple mistake, but it happens, and I learned a lesson, another win in my book.</w:t>
-      </w:r>
-    </w:p>
-    <w:p/>
-    <w:p>
-      <w:r>
-        <w:t xml:space="preserve">As for the rest of the code, there </w:t>
-      </w:r>
-      <w:proofErr w:type="gramStart"/>
-      <w:r>
-        <w:t>wasn’t</w:t>
-      </w:r>
-      <w:proofErr w:type="gramEnd"/>
-      <w:r>
-        <w:t xml:space="preserve"> any issues, and the text file gets appended correctly every time the code runs, and the code stays open correctly until the user enters “exit” of any flavor due to the </w:t>
-      </w:r>
-      <w:proofErr w:type="gramStart"/>
-      <w:r>
-        <w:t>lower(</w:t>
-      </w:r>
-      <w:proofErr w:type="gramEnd"/>
-      <w:r>
-        <w:t>) function</w:t>
-      </w:r>
-      <w:r>
-        <w:t xml:space="preserve">. One thing I would have like to </w:t>
-      </w:r>
-      <w:proofErr w:type="gramStart"/>
-      <w:r>
-        <w:t>due</w:t>
-      </w:r>
-      <w:proofErr w:type="gramEnd"/>
-      <w:r>
-        <w:t xml:space="preserve"> </w:t>
-      </w:r>
-      <w:r>
-        <w:lastRenderedPageBreak/>
-        <w:t>in future is input column and row headers to nest the household items under, making it easier for the user to read. Something I will try in future.</w:t>
-      </w:r>
-      <w:r>
-        <w:t xml:space="preserve"> See Figure 1.2 for </w:t>
-      </w:r>
-      <w:r>
-        <w:t>my code</w:t>
-      </w:r>
-      <w:r>
-        <w:t>.</w:t>
+        <w:t>“While” Loop Option</w:t>
+      </w:r>
+    </w:p>
+    <w:p/>
+    <w:p>
+      <w:r>
+        <w:t>For the rest of the code, the testing worked</w:t>
+      </w:r>
+      <w:r>
+        <w:t xml:space="preserve"> fine, as did the rest of the program, no issues. I like the idea of building more on previous work, perhaps using dictionaries next to store household items, with a number or something else as the key. Bottom line, building upon previous work seems more interesting to me as it builds my confidence in what we are learning and helps me think of ideas I already know to solve the problem I am faced with, with future tinkering then making the code work better. To me, this is the essence of meeting a deadline for a business goal. See Figure 1.2 for my code in the command line.</w:t>
       </w:r>
     </w:p>
     <w:p/>
@@ -468,10 +407,10 @@
           <w:noProof/>
         </w:rPr>
         <w:drawing>
-          <wp:inline distT="0" distB="0" distL="0" distR="0" wp14:anchorId="0F9DADB4" wp14:editId="32D413C5">
-            <wp:extent cx="5943600" cy="5172075"/>
-            <wp:effectExtent l="0" t="0" r="0" b="9525"/>
-            <wp:docPr id="3" name="Picture 3"/>
+          <wp:inline distT="0" distB="0" distL="0" distR="0" wp14:anchorId="3DDC05B6" wp14:editId="139E10C6">
+            <wp:extent cx="5943600" cy="3863975"/>
+            <wp:effectExtent l="0" t="0" r="0" b="3175"/>
+            <wp:docPr id="4" name="Picture 4" descr="Text&#10;&#10;Description automatically generated"/>
             <wp:cNvGraphicFramePr>
               <a:graphicFrameLocks xmlns:a="http://schemas.openxmlformats.org/drawingml/2006/main" noChangeAspect="1"/>
             </wp:cNvGraphicFramePr>
@@ -479,36 +418,29 @@
               <a:graphicData uri="http://schemas.openxmlformats.org/drawingml/2006/picture">
                 <pic:pic xmlns:pic="http://schemas.openxmlformats.org/drawingml/2006/picture">
                   <pic:nvPicPr>
-                    <pic:cNvPr id="0" name="Picture 1"/>
-                    <pic:cNvPicPr>
-                      <a:picLocks noChangeAspect="1" noChangeArrowheads="1"/>
-                    </pic:cNvPicPr>
+                    <pic:cNvPr id="4" name="Picture 4" descr="Text&#10;&#10;Description automatically generated"/>
+                    <pic:cNvPicPr/>
                   </pic:nvPicPr>
                   <pic:blipFill>
-                    <a:blip r:embed="rId5">
+                    <a:blip r:embed="rId5" cstate="print">
                       <a:extLst>
                         <a:ext uri="{28A0092B-C50C-407E-A947-70E740481C1C}">
                           <a14:useLocalDpi xmlns:a14="http://schemas.microsoft.com/office/drawing/2010/main" val="0"/>
                         </a:ext>
                       </a:extLst>
                     </a:blip>
-                    <a:srcRect/>
                     <a:stretch>
                       <a:fillRect/>
                     </a:stretch>
                   </pic:blipFill>
-                  <pic:spPr bwMode="auto">
+                  <pic:spPr>
                     <a:xfrm>
                       <a:off x="0" y="0"/>
-                      <a:ext cx="5943600" cy="5172075"/>
+                      <a:ext cx="5943600" cy="3863975"/>
                     </a:xfrm>
                     <a:prstGeom prst="rect">
                       <a:avLst/>
                     </a:prstGeom>
-                    <a:noFill/>
-                    <a:ln>
-                      <a:noFill/>
-                    </a:ln>
                   </pic:spPr>
                 </pic:pic>
               </a:graphicData>
@@ -521,11 +453,6 @@
       <w:pPr>
         <w:jc w:val="center"/>
       </w:pPr>
-    </w:p>
-    <w:p>
-      <w:pPr>
-        <w:jc w:val="center"/>
-      </w:pPr>
       <w:r>
         <w:t>Figure 1.</w:t>
       </w:r>
@@ -536,7 +463,7 @@
         <w:t xml:space="preserve"> </w:t>
       </w:r>
       <w:r>
-        <w:t>Household Items Code</w:t>
+        <w:t xml:space="preserve">Household Items Command line </w:t>
       </w:r>
     </w:p>
     <w:p/>
@@ -556,28 +483,7 @@
         <w:t xml:space="preserve">I enjoyed this </w:t>
       </w:r>
       <w:r>
-        <w:t>second</w:t>
-      </w:r>
-      <w:r>
-        <w:t xml:space="preserve"> assignment. Even though it was not </w:t>
-      </w:r>
-      <w:r>
-        <w:t xml:space="preserve">much of </w:t>
-      </w:r>
-      <w:r>
-        <w:t xml:space="preserve">a challenge for me, I </w:t>
-      </w:r>
-      <w:r>
-        <w:t>know the challenges are going to be there. I plan on going over the</w:t>
-      </w:r>
-      <w:r>
-        <w:t xml:space="preserve"> fourth assignment tonight (Monday) as I have vacation coming up and still want to get ahead. I am enjoying my learning and the feedback I am getting</w:t>
-      </w:r>
-      <w:r>
-        <w:t>.</w:t>
-      </w:r>
-      <w:r>
-        <w:t xml:space="preserve"> Thank you and keep it coming!</w:t>
+        <w:t>fourth assignment even more after I listened to Randal’s solution during class Wednesday. I also am proud to be continuing the changelog piece of my coding as well as starting my pseudo-code writing in earnest. I will continue to hone these skills as I know each will serve me well in the end. For sure, I need to work on simple solutions, too, to the problems we are given. I do like how Randal basically walks us through the answers, which helps build confidence. I do want the challenge as well, and I am betting we will get it.</w:t>
       </w:r>
     </w:p>
     <w:sectPr>

</xml_diff>